<commit_message>
Master: Update Dokumen Alvi suhartanto
</commit_message>
<xml_diff>
--- a/DOKUMEN/LAPORAN TA MOBILE - ALVI SUHARTANTO.docx
+++ b/DOKUMEN/LAPORAN TA MOBILE - ALVI SUHARTANTO.docx
@@ -249,6 +249,7 @@
           <w:color w:val="000000"/>
           <w:sz w:val="26"/>
           <w:szCs w:val="26"/>
+          <w:lang w:val="fi-FI"/>
         </w:rPr>
       </w:pPr>
       <w:r>
@@ -257,6 +258,7 @@
           <w:color w:val="000000"/>
           <w:sz w:val="26"/>
           <w:szCs w:val="26"/>
+          <w:lang w:val="fi-FI"/>
         </w:rPr>
         <w:t>UNIVERSITAS TEKNOKRAT INDONESIA</w:t>
       </w:r>
@@ -499,6 +501,7 @@
         <w:rPr>
           <w:b/>
           <w:bCs/>
+          <w:noProof/>
           <w:color w:val="000000"/>
           <w:sz w:val="24"/>
           <w:szCs w:val="24"/>
@@ -808,40 +811,7 @@
           <w:sz w:val="24"/>
           <w:szCs w:val="24"/>
         </w:rPr>
-        <w:t>onCreate</w:t>
-      </w:r>
-      <w:r>
-        <w:rPr>
-          <w:rFonts w:cstheme="minorHAnsi"/>
-          <w:i/>
-          <w:iCs/>
-          <w:color w:val="000000"/>
-          <w:sz w:val="24"/>
-          <w:szCs w:val="24"/>
-        </w:rPr>
-        <w:t xml:space="preserve"> </w:t>
-      </w:r>
-      <w:r>
-        <w:rPr>
-          <w:rFonts w:cstheme="minorHAnsi"/>
-          <w:i/>
-          <w:iCs/>
-          <w:color w:val="000000"/>
-          <w:sz w:val="24"/>
-          <w:szCs w:val="24"/>
-        </w:rPr>
-        <w:t>()</w:t>
-      </w:r>
-      <w:r>
-        <w:rPr>
-          <w:rFonts w:cstheme="minorHAnsi"/>
-          <w:i/>
-          <w:iCs/>
-          <w:color w:val="000000"/>
-          <w:sz w:val="24"/>
-          <w:szCs w:val="24"/>
-        </w:rPr>
-        <w:t xml:space="preserve"> </w:t>
+        <w:t xml:space="preserve">onCreate () </w:t>
       </w:r>
       <w:r>
         <w:rPr>
@@ -975,43 +945,7 @@
           <w:szCs w:val="24"/>
           <w:lang w:val="en-ID"/>
         </w:rPr>
-        <w:t>showDataFromApi</w:t>
-      </w:r>
-      <w:r>
-        <w:rPr>
-          <w:rFonts w:cstheme="minorHAnsi"/>
-          <w:i/>
-          <w:iCs/>
-          <w:color w:val="000000"/>
-          <w:sz w:val="24"/>
-          <w:szCs w:val="24"/>
-          <w:lang w:val="en-ID"/>
-        </w:rPr>
-        <w:t xml:space="preserve"> </w:t>
-      </w:r>
-      <w:r>
-        <w:rPr>
-          <w:rFonts w:cstheme="minorHAnsi"/>
-          <w:i/>
-          <w:iCs/>
-          <w:color w:val="000000"/>
-          <w:sz w:val="24"/>
-          <w:szCs w:val="24"/>
-          <w:lang w:val="en-ID"/>
-        </w:rPr>
-        <w:t>()</w:t>
-      </w:r>
-      <w:r>
-        <w:rPr>
-          <w:rFonts w:cstheme="minorHAnsi"/>
-          <w:i/>
-          <w:iCs/>
-          <w:color w:val="000000"/>
-          <w:sz w:val="24"/>
-          <w:szCs w:val="24"/>
-          <w:lang w:val="en-ID"/>
-        </w:rPr>
-        <w:t xml:space="preserve"> </w:t>
+        <w:t xml:space="preserve">showDataFromApi () </w:t>
       </w:r>
       <w:r>
         <w:rPr>
@@ -1220,6 +1154,7 @@
         <w:rPr>
           <w:b/>
           <w:bCs/>
+          <w:noProof/>
           <w:color w:val="000000"/>
           <w:sz w:val="24"/>
           <w:szCs w:val="24"/>
@@ -1376,6 +1311,7 @@
         <w:rPr>
           <w:b/>
           <w:bCs/>
+          <w:noProof/>
           <w:color w:val="000000"/>
           <w:sz w:val="24"/>
           <w:szCs w:val="24"/>
@@ -1480,6 +1416,7 @@
       </w:pPr>
       <w:r>
         <w:rPr>
+          <w:noProof/>
           <w:color w:val="000000"/>
           <w:sz w:val="24"/>
           <w:szCs w:val="24"/>
@@ -1599,6 +1536,7 @@
         <w:rPr>
           <w:b/>
           <w:bCs/>
+          <w:noProof/>
           <w:color w:val="000000"/>
           <w:sz w:val="24"/>
           <w:szCs w:val="24"/>
@@ -1886,6 +1824,7 @@
           <w:rFonts w:cstheme="minorHAnsi"/>
           <w:i/>
           <w:iCs/>
+          <w:noProof/>
           <w:color w:val="000000"/>
           <w:sz w:val="24"/>
           <w:szCs w:val="24"/>
@@ -2060,6 +1999,7 @@
         <w:rPr>
           <w:b/>
           <w:bCs/>
+          <w:noProof/>
           <w:color w:val="000000"/>
           <w:sz w:val="24"/>
           <w:szCs w:val="24"/>
@@ -2150,13 +2090,192 @@
           <w:sz w:val="24"/>
           <w:szCs w:val="24"/>
         </w:rPr>
-        <w:t>LAUNCHER</w:t>
-      </w:r>
-      <w:r>
-        <w:rPr>
-          <w:rFonts w:cstheme="minorHAnsi"/>
-          <w:b/>
-          <w:bCs/>
+        <w:t xml:space="preserve">LAUNCHER </w:t>
+      </w:r>
+      <w:r>
+        <w:rPr>
+          <w:rFonts w:cstheme="minorHAnsi"/>
+          <w:color w:val="000000"/>
+          <w:sz w:val="24"/>
+          <w:szCs w:val="24"/>
+        </w:rPr>
+        <w:t xml:space="preserve">ke </w:t>
+      </w:r>
+      <w:r>
+        <w:rPr>
+          <w:rFonts w:cstheme="minorHAnsi"/>
+          <w:color w:val="000000"/>
+          <w:sz w:val="24"/>
+          <w:szCs w:val="24"/>
+        </w:rPr>
+        <w:t>SplashScreenActivity</w:t>
+      </w:r>
+      <w:r>
+        <w:rPr>
+          <w:rFonts w:cstheme="minorHAnsi"/>
+          <w:color w:val="000000"/>
+          <w:sz w:val="24"/>
+          <w:szCs w:val="24"/>
+        </w:rPr>
+        <w:t xml:space="preserve"> yang awal nya dari </w:t>
+      </w:r>
+      <w:r>
+        <w:rPr>
+          <w:rFonts w:cstheme="minorHAnsi"/>
+          <w:color w:val="000000"/>
+          <w:sz w:val="24"/>
+          <w:szCs w:val="24"/>
+        </w:rPr>
+        <w:t>MainActivity</w:t>
+      </w:r>
+      <w:r>
+        <w:rPr>
+          <w:rFonts w:cstheme="minorHAnsi"/>
+          <w:color w:val="000000"/>
+          <w:sz w:val="24"/>
+          <w:szCs w:val="24"/>
+        </w:rPr>
+        <w:t>.</w:t>
+      </w:r>
+    </w:p>
+    <w:p>
+      <w:pPr>
+        <w:pStyle w:val="ListParagraph"/>
+        <w:spacing w:line="360" w:lineRule="auto"/>
+        <w:rPr>
+          <w:color w:val="000000"/>
+          <w:sz w:val="24"/>
+          <w:szCs w:val="24"/>
+          <w:lang w:val="en-ID"/>
+        </w:rPr>
+      </w:pPr>
+    </w:p>
+    <w:p>
+      <w:pPr>
+        <w:pStyle w:val="ListParagraph"/>
+        <w:numPr>
+          <w:ilvl w:val="0"/>
+          <w:numId w:val="2"/>
+        </w:numPr>
+        <w:spacing w:line="360" w:lineRule="auto"/>
+        <w:rPr>
+          <w:b/>
+          <w:bCs/>
+          <w:color w:val="000000"/>
+          <w:sz w:val="24"/>
+          <w:szCs w:val="24"/>
+        </w:rPr>
+      </w:pPr>
+      <w:r>
+        <w:rPr>
+          <w:b/>
+          <w:bCs/>
+          <w:color w:val="000000"/>
+          <w:sz w:val="24"/>
+          <w:szCs w:val="24"/>
+        </w:rPr>
+        <w:t xml:space="preserve">Menambahkan file </w:t>
+      </w:r>
+      <w:r>
+        <w:rPr>
+          <w:b/>
+          <w:bCs/>
+          <w:color w:val="000000"/>
+          <w:sz w:val="24"/>
+          <w:szCs w:val="24"/>
+        </w:rPr>
+        <w:t>RetrofitClient</w:t>
+      </w:r>
+    </w:p>
+    <w:p>
+      <w:pPr>
+        <w:pStyle w:val="ListParagraph"/>
+        <w:spacing w:line="360" w:lineRule="auto"/>
+        <w:ind w:left="0"/>
+        <w:jc w:val="center"/>
+        <w:rPr>
+          <w:color w:val="000000"/>
+          <w:sz w:val="24"/>
+          <w:szCs w:val="24"/>
+          <w:lang w:val="en-ID"/>
+        </w:rPr>
+      </w:pPr>
+      <w:r>
+        <w:rPr>
+          <w:color w:val="000000"/>
+          <w:sz w:val="24"/>
+          <w:szCs w:val="24"/>
+          <w:lang w:val="en-ID"/>
+        </w:rPr>
+        <w:drawing>
+          <wp:inline distT="0" distB="0" distL="0" distR="0" wp14:anchorId="33C89929" wp14:editId="4BE608B6">
+            <wp:extent cx="4155782" cy="2572629"/>
+            <wp:effectExtent l="0" t="0" r="0" b="0"/>
+            <wp:docPr id="153305620" name="Picture 1"/>
+            <wp:cNvGraphicFramePr>
+              <a:graphicFrameLocks xmlns:a="http://schemas.openxmlformats.org/drawingml/2006/main" noChangeAspect="1"/>
+            </wp:cNvGraphicFramePr>
+            <a:graphic xmlns:a="http://schemas.openxmlformats.org/drawingml/2006/main">
+              <a:graphicData uri="http://schemas.openxmlformats.org/drawingml/2006/picture">
+                <pic:pic xmlns:pic="http://schemas.openxmlformats.org/drawingml/2006/picture">
+                  <pic:nvPicPr>
+                    <pic:cNvPr id="153305620" name=""/>
+                    <pic:cNvPicPr/>
+                  </pic:nvPicPr>
+                  <pic:blipFill>
+                    <a:blip r:embed="rId18"/>
+                    <a:stretch>
+                      <a:fillRect/>
+                    </a:stretch>
+                  </pic:blipFill>
+                  <pic:spPr>
+                    <a:xfrm>
+                      <a:off x="0" y="0"/>
+                      <a:ext cx="4155782" cy="2572629"/>
+                    </a:xfrm>
+                    <a:prstGeom prst="rect">
+                      <a:avLst/>
+                    </a:prstGeom>
+                  </pic:spPr>
+                </pic:pic>
+              </a:graphicData>
+            </a:graphic>
+          </wp:inline>
+        </w:drawing>
+      </w:r>
+    </w:p>
+    <w:p>
+      <w:pPr>
+        <w:pStyle w:val="ListParagraph"/>
+        <w:numPr>
+          <w:ilvl w:val="0"/>
+          <w:numId w:val="3"/>
+        </w:numPr>
+        <w:spacing w:line="360" w:lineRule="auto"/>
+        <w:jc w:val="both"/>
+        <w:rPr>
+          <w:rFonts w:cstheme="minorHAnsi"/>
+          <w:i/>
+          <w:iCs/>
+          <w:color w:val="000000"/>
+          <w:sz w:val="24"/>
+          <w:szCs w:val="24"/>
+          <w:lang w:val="en-ID"/>
+        </w:rPr>
+      </w:pPr>
+      <w:r>
+        <w:rPr>
+          <w:i/>
+          <w:iCs/>
+          <w:color w:val="000000"/>
+          <w:sz w:val="24"/>
+          <w:szCs w:val="24"/>
+        </w:rPr>
+        <w:t>RetrofitClient</w:t>
+      </w:r>
+      <w:r>
+        <w:rPr>
+          <w:rFonts w:cstheme="minorHAnsi"/>
           <w:color w:val="000000"/>
           <w:sz w:val="24"/>
           <w:szCs w:val="24"/>
@@ -2170,34 +2289,16 @@
           <w:sz w:val="24"/>
           <w:szCs w:val="24"/>
         </w:rPr>
-        <w:t xml:space="preserve">ke </w:t>
-      </w:r>
-      <w:r>
-        <w:rPr>
-          <w:rFonts w:cstheme="minorHAnsi"/>
-          <w:color w:val="000000"/>
-          <w:sz w:val="24"/>
-          <w:szCs w:val="24"/>
-        </w:rPr>
-        <w:t>SplashScreenActivity</w:t>
-      </w:r>
-      <w:r>
-        <w:rPr>
-          <w:rFonts w:cstheme="minorHAnsi"/>
-          <w:color w:val="000000"/>
-          <w:sz w:val="24"/>
-          <w:szCs w:val="24"/>
-        </w:rPr>
-        <w:t xml:space="preserve"> yang awal nya dari </w:t>
-      </w:r>
-      <w:r>
-        <w:rPr>
-          <w:rFonts w:cstheme="minorHAnsi"/>
-          <w:color w:val="000000"/>
-          <w:sz w:val="24"/>
-          <w:szCs w:val="24"/>
-        </w:rPr>
-        <w:t>MainActivity</w:t>
+        <w:t>adalah </w:t>
+      </w:r>
+      <w:r>
+        <w:rPr>
+          <w:rFonts w:cstheme="minorHAnsi"/>
+          <w:color w:val="000000"/>
+          <w:sz w:val="24"/>
+          <w:szCs w:val="24"/>
+        </w:rPr>
+        <w:t>sebuah file yang berisi tentang pengaturan database yang di ambil dari sebuah Api yang kami dapatkan dari internet untuk mendapatkan sebuah data resep makanan</w:t>
       </w:r>
       <w:r>
         <w:rPr>
@@ -2212,7 +2313,196 @@
     <w:p>
       <w:pPr>
         <w:pStyle w:val="ListParagraph"/>
-        <w:spacing w:line="360" w:lineRule="auto"/>
+        <w:numPr>
+          <w:ilvl w:val="0"/>
+          <w:numId w:val="2"/>
+        </w:numPr>
+        <w:spacing w:line="360" w:lineRule="auto"/>
+        <w:rPr>
+          <w:b/>
+          <w:bCs/>
+          <w:color w:val="000000"/>
+          <w:sz w:val="24"/>
+          <w:szCs w:val="24"/>
+        </w:rPr>
+      </w:pPr>
+      <w:r>
+        <w:rPr>
+          <w:b/>
+          <w:bCs/>
+          <w:color w:val="000000"/>
+          <w:sz w:val="24"/>
+          <w:szCs w:val="24"/>
+        </w:rPr>
+        <w:t xml:space="preserve">Menambahkan file </w:t>
+      </w:r>
+      <w:r>
+        <w:rPr>
+          <w:b/>
+          <w:bCs/>
+          <w:color w:val="000000"/>
+          <w:sz w:val="24"/>
+          <w:szCs w:val="24"/>
+        </w:rPr>
+        <w:t>Api</w:t>
+      </w:r>
+    </w:p>
+    <w:p>
+      <w:pPr>
+        <w:pStyle w:val="ListParagraph"/>
+        <w:spacing w:line="360" w:lineRule="auto"/>
+        <w:ind w:left="0"/>
+        <w:jc w:val="center"/>
+        <w:rPr>
+          <w:color w:val="000000"/>
+          <w:sz w:val="24"/>
+          <w:szCs w:val="24"/>
+          <w:lang w:val="en-ID"/>
+        </w:rPr>
+      </w:pPr>
+      <w:r>
+        <w:rPr>
+          <w:color w:val="000000"/>
+          <w:sz w:val="24"/>
+          <w:szCs w:val="24"/>
+          <w:lang w:val="en-ID"/>
+        </w:rPr>
+        <w:drawing>
+          <wp:inline distT="0" distB="0" distL="0" distR="0" wp14:anchorId="612CAE50" wp14:editId="375A6C1D">
+            <wp:extent cx="4181931" cy="1959610"/>
+            <wp:effectExtent l="0" t="0" r="9525" b="2540"/>
+            <wp:docPr id="991895968" name="Picture 1"/>
+            <wp:cNvGraphicFramePr>
+              <a:graphicFrameLocks xmlns:a="http://schemas.openxmlformats.org/drawingml/2006/main" noChangeAspect="1"/>
+            </wp:cNvGraphicFramePr>
+            <a:graphic xmlns:a="http://schemas.openxmlformats.org/drawingml/2006/main">
+              <a:graphicData uri="http://schemas.openxmlformats.org/drawingml/2006/picture">
+                <pic:pic xmlns:pic="http://schemas.openxmlformats.org/drawingml/2006/picture">
+                  <pic:nvPicPr>
+                    <pic:cNvPr id="991895968" name=""/>
+                    <pic:cNvPicPr/>
+                  </pic:nvPicPr>
+                  <pic:blipFill>
+                    <a:blip r:embed="rId19"/>
+                    <a:stretch>
+                      <a:fillRect/>
+                    </a:stretch>
+                  </pic:blipFill>
+                  <pic:spPr>
+                    <a:xfrm>
+                      <a:off x="0" y="0"/>
+                      <a:ext cx="4190568" cy="1963657"/>
+                    </a:xfrm>
+                    <a:prstGeom prst="rect">
+                      <a:avLst/>
+                    </a:prstGeom>
+                  </pic:spPr>
+                </pic:pic>
+              </a:graphicData>
+            </a:graphic>
+          </wp:inline>
+        </w:drawing>
+      </w:r>
+    </w:p>
+    <w:p>
+      <w:pPr>
+        <w:pStyle w:val="ListParagraph"/>
+        <w:numPr>
+          <w:ilvl w:val="0"/>
+          <w:numId w:val="3"/>
+        </w:numPr>
+        <w:spacing w:line="360" w:lineRule="auto"/>
+        <w:jc w:val="both"/>
+        <w:rPr>
+          <w:rFonts w:cstheme="minorHAnsi"/>
+          <w:i/>
+          <w:iCs/>
+          <w:color w:val="000000"/>
+          <w:sz w:val="24"/>
+          <w:szCs w:val="24"/>
+          <w:lang w:val="en-ID"/>
+        </w:rPr>
+      </w:pPr>
+      <w:r>
+        <w:rPr>
+          <w:i/>
+          <w:iCs/>
+          <w:color w:val="000000"/>
+          <w:sz w:val="24"/>
+          <w:szCs w:val="24"/>
+        </w:rPr>
+        <w:t xml:space="preserve">Api </w:t>
+      </w:r>
+      <w:r>
+        <w:rPr>
+          <w:rFonts w:cstheme="minorHAnsi"/>
+          <w:color w:val="000000"/>
+          <w:sz w:val="24"/>
+          <w:szCs w:val="24"/>
+        </w:rPr>
+        <w:t>adalah </w:t>
+      </w:r>
+      <w:r>
+        <w:rPr>
+          <w:rFonts w:cstheme="minorHAnsi"/>
+          <w:color w:val="000000"/>
+          <w:sz w:val="24"/>
+          <w:szCs w:val="24"/>
+        </w:rPr>
+        <w:t xml:space="preserve">sebuah file yang berisi tentang pengaturan sebuah </w:t>
+      </w:r>
+      <w:r>
+        <w:rPr>
+          <w:rFonts w:cstheme="minorHAnsi"/>
+          <w:color w:val="000000"/>
+          <w:sz w:val="24"/>
+          <w:szCs w:val="24"/>
+        </w:rPr>
+        <w:t>output id yang akan di gunakan dalam</w:t>
+      </w:r>
+      <w:r>
+        <w:rPr>
+          <w:rFonts w:cstheme="minorHAnsi"/>
+          <w:color w:val="000000"/>
+          <w:sz w:val="24"/>
+          <w:szCs w:val="24"/>
+        </w:rPr>
+        <w:t xml:space="preserve"> database yang di ambil dari sebuah Api </w:t>
+      </w:r>
+      <w:r>
+        <w:rPr>
+          <w:rFonts w:cstheme="minorHAnsi"/>
+          <w:color w:val="000000"/>
+          <w:sz w:val="24"/>
+          <w:szCs w:val="24"/>
+        </w:rPr>
+        <w:t xml:space="preserve">resep makanan yang sudah di setting pada file </w:t>
+      </w:r>
+      <w:r>
+        <w:rPr>
+          <w:i/>
+          <w:iCs/>
+          <w:color w:val="000000"/>
+          <w:sz w:val="24"/>
+          <w:szCs w:val="24"/>
+        </w:rPr>
+        <w:t>RetrofitClient</w:t>
+      </w:r>
+      <w:r>
+        <w:rPr>
+          <w:rFonts w:cstheme="minorHAnsi"/>
+          <w:color w:val="000000"/>
+          <w:sz w:val="24"/>
+          <w:szCs w:val="24"/>
+        </w:rPr>
+        <w:t>.</w:t>
+      </w:r>
+    </w:p>
+    <w:p>
+      <w:pPr>
+        <w:pStyle w:val="ListParagraph"/>
+        <w:spacing w:line="360" w:lineRule="auto"/>
+        <w:ind w:left="0"/>
         <w:rPr>
           <w:color w:val="000000"/>
           <w:sz w:val="24"/>
@@ -2234,6 +2524,92 @@
 <file path=word/numbering.xml><?xml version="1.0" encoding="utf-8"?>
 <w:numbering xmlns:wpc="http://schemas.microsoft.com/office/word/2010/wordprocessingCanvas" xmlns:cx="http://schemas.microsoft.com/office/drawing/2014/chartex" xmlns:cx1="http://schemas.microsoft.com/office/drawing/2015/9/8/chartex" xmlns:cx2="http://schemas.microsoft.com/office/drawing/2015/10/21/chartex" xmlns:cx3="http://schemas.microsoft.com/office/drawing/2016/5/9/chartex" xmlns:cx4="http://schemas.microsoft.com/office/drawing/2016/5/10/chartex" xmlns:cx5="http://schemas.microsoft.com/office/drawing/2016/5/11/chartex" xmlns:cx6="http://schemas.microsoft.com/office/drawing/2016/5/12/chartex" xmlns:cx7="http://schemas.microsoft.com/office/drawing/2016/5/13/chartex" xmlns:cx8="http://schemas.microsoft.com/office/drawing/2016/5/14/chartex" xmlns:mc="http://schemas.openxmlformats.org/markup-compatibility/2006" xmlns:aink="http://schemas.microsoft.com/office/drawing/2016/ink" xmlns:am3d="http://schemas.microsoft.com/office/drawing/2017/model3d" xmlns:o="urn:schemas-microsoft-com:office:office" xmlns:oel="http://schemas.microsoft.com/office/2019/extlst" xmlns:r="http://schemas.openxmlformats.org/officeDocument/2006/relationships" xmlns:m="http://schemas.openxmlformats.org/officeDocument/2006/math" xmlns:v="urn:schemas-microsoft-com:vml" xmlns:wp14="http://schemas.microsoft.com/office/word/2010/wordprocessingDrawing" xmlns:wp="http://schemas.openxmlformats.org/drawingml/2006/wordprocessingDrawing" xmlns:w10="urn:schemas-microsoft-com:office:word" xmlns:w="http://schemas.openxmlformats.org/wordprocessingml/2006/main" xmlns:w14="http://schemas.microsoft.com/office/word/2010/wordml" xmlns:w15="http://schemas.microsoft.com/office/word/2012/wordml" xmlns:w16cex="http://schemas.microsoft.com/office/word/2018/wordml/cex" xmlns:w16cid="http://schemas.microsoft.com/office/word/2016/wordml/cid" xmlns:w16="http://schemas.microsoft.com/office/word/2018/wordml" xmlns:w16sdtdh="http://schemas.microsoft.com/office/word/2020/wordml/sdtdatahash" xmlns:w16se="http://schemas.microsoft.com/office/word/2015/wordml/symex" xmlns:wpg="http://schemas.microsoft.com/office/word/2010/wordprocessingGroup" xmlns:wpi="http://schemas.microsoft.com/office/word/2010/wordprocessingInk" xmlns:wne="http://schemas.microsoft.com/office/word/2006/wordml" xmlns:wps="http://schemas.microsoft.com/office/word/2010/wordprocessingShape" mc:Ignorable="w14 w15 w16se w16cid w16 w16cex w16sdtdh wp14">
   <w:abstractNum w:abstractNumId="0" w15:restartNumberingAfterBreak="0">
+    <w:nsid w:val="0EE06450"/>
+    <w:multiLevelType w:val="hybridMultilevel"/>
+    <w:tmpl w:val="2196C6B4"/>
+    <w:lvl w:ilvl="0" w:tplc="FFFFFFFF">
+      <w:start w:val="1"/>
+      <w:numFmt w:val="decimal"/>
+      <w:lvlText w:val="%1."/>
+      <w:lvlJc w:val="left"/>
+      <w:pPr>
+        <w:ind w:left="720" w:hanging="360"/>
+      </w:pPr>
+    </w:lvl>
+    <w:lvl w:ilvl="1" w:tplc="FFFFFFFF" w:tentative="1">
+      <w:start w:val="1"/>
+      <w:numFmt w:val="lowerLetter"/>
+      <w:lvlText w:val="%2."/>
+      <w:lvlJc w:val="left"/>
+      <w:pPr>
+        <w:ind w:left="1440" w:hanging="360"/>
+      </w:pPr>
+    </w:lvl>
+    <w:lvl w:ilvl="2" w:tplc="FFFFFFFF" w:tentative="1">
+      <w:start w:val="1"/>
+      <w:numFmt w:val="lowerRoman"/>
+      <w:lvlText w:val="%3."/>
+      <w:lvlJc w:val="right"/>
+      <w:pPr>
+        <w:ind w:left="2160" w:hanging="180"/>
+      </w:pPr>
+    </w:lvl>
+    <w:lvl w:ilvl="3" w:tplc="FFFFFFFF" w:tentative="1">
+      <w:start w:val="1"/>
+      <w:numFmt w:val="decimal"/>
+      <w:lvlText w:val="%4."/>
+      <w:lvlJc w:val="left"/>
+      <w:pPr>
+        <w:ind w:left="2880" w:hanging="360"/>
+      </w:pPr>
+    </w:lvl>
+    <w:lvl w:ilvl="4" w:tplc="FFFFFFFF" w:tentative="1">
+      <w:start w:val="1"/>
+      <w:numFmt w:val="lowerLetter"/>
+      <w:lvlText w:val="%5."/>
+      <w:lvlJc w:val="left"/>
+      <w:pPr>
+        <w:ind w:left="3600" w:hanging="360"/>
+      </w:pPr>
+    </w:lvl>
+    <w:lvl w:ilvl="5" w:tplc="FFFFFFFF" w:tentative="1">
+      <w:start w:val="1"/>
+      <w:numFmt w:val="lowerRoman"/>
+      <w:lvlText w:val="%6."/>
+      <w:lvlJc w:val="right"/>
+      <w:pPr>
+        <w:ind w:left="4320" w:hanging="180"/>
+      </w:pPr>
+    </w:lvl>
+    <w:lvl w:ilvl="6" w:tplc="FFFFFFFF" w:tentative="1">
+      <w:start w:val="1"/>
+      <w:numFmt w:val="decimal"/>
+      <w:lvlText w:val="%7."/>
+      <w:lvlJc w:val="left"/>
+      <w:pPr>
+        <w:ind w:left="5040" w:hanging="360"/>
+      </w:pPr>
+    </w:lvl>
+    <w:lvl w:ilvl="7" w:tplc="FFFFFFFF" w:tentative="1">
+      <w:start w:val="1"/>
+      <w:numFmt w:val="lowerLetter"/>
+      <w:lvlText w:val="%8."/>
+      <w:lvlJc w:val="left"/>
+      <w:pPr>
+        <w:ind w:left="5760" w:hanging="360"/>
+      </w:pPr>
+    </w:lvl>
+    <w:lvl w:ilvl="8" w:tplc="FFFFFFFF" w:tentative="1">
+      <w:start w:val="1"/>
+      <w:numFmt w:val="lowerRoman"/>
+      <w:lvlText w:val="%9."/>
+      <w:lvlJc w:val="right"/>
+      <w:pPr>
+        <w:ind w:left="6480" w:hanging="180"/>
+      </w:pPr>
+    </w:lvl>
+  </w:abstractNum>
+  <w:abstractNum w:abstractNumId="1" w15:restartNumberingAfterBreak="0">
     <w:nsid w:val="30277842"/>
     <w:multiLevelType w:val="hybridMultilevel"/>
     <w:tmpl w:val="E4C27CE4"/>
@@ -2322,10 +2698,10 @@
       </w:pPr>
     </w:lvl>
   </w:abstractNum>
-  <w:abstractNum w:abstractNumId="1" w15:restartNumberingAfterBreak="0">
+  <w:abstractNum w:abstractNumId="2" w15:restartNumberingAfterBreak="0">
     <w:nsid w:val="441E67BA"/>
     <w:multiLevelType w:val="hybridMultilevel"/>
-    <w:tmpl w:val="2196C6B4"/>
+    <w:tmpl w:val="4A029D8A"/>
     <w:lvl w:ilvl="0" w:tplc="3809000F">
       <w:start w:val="1"/>
       <w:numFmt w:val="decimal"/>
@@ -2408,7 +2784,7 @@
       </w:pPr>
     </w:lvl>
   </w:abstractNum>
-  <w:abstractNum w:abstractNumId="2" w15:restartNumberingAfterBreak="0">
+  <w:abstractNum w:abstractNumId="3" w15:restartNumberingAfterBreak="0">
     <w:nsid w:val="4F5F2AB0"/>
     <w:multiLevelType w:val="hybridMultilevel"/>
     <w:tmpl w:val="AE346E52"/>
@@ -2522,13 +2898,16 @@
     </w:lvl>
   </w:abstractNum>
   <w:num w:numId="1" w16cid:durableId="1399327800">
-    <w:abstractNumId w:val="0"/>
+    <w:abstractNumId w:val="1"/>
   </w:num>
   <w:num w:numId="2" w16cid:durableId="1020819979">
-    <w:abstractNumId w:val="1"/>
+    <w:abstractNumId w:val="2"/>
   </w:num>
   <w:num w:numId="3" w16cid:durableId="110975587">
-    <w:abstractNumId w:val="2"/>
+    <w:abstractNumId w:val="3"/>
+  </w:num>
+  <w:num w:numId="4" w16cid:durableId="532571196">
+    <w:abstractNumId w:val="0"/>
   </w:num>
 </w:numbering>
 </file>
@@ -2935,6 +3314,7 @@
   <w:style w:type="character" w:default="1" w:styleId="DefaultParagraphFont">
     <w:name w:val="Default Paragraph Font"/>
     <w:uiPriority w:val="1"/>
+    <w:semiHidden/>
     <w:unhideWhenUsed/>
   </w:style>
   <w:style w:type="table" w:default="1" w:styleId="TableNormal">

</xml_diff>